<commit_message>
modified course outline and added letter for co modification for cse 101
</commit_message>
<xml_diff>
--- a/FALL 19/CSE 101/CSE 101 Course Outline - Generic.docx
+++ b/FALL 19/CSE 101/CSE 101 Course Outline - Generic.docx
@@ -4302,6 +4302,16 @@
                 <w:szCs w:val="21"/>
               </w:rPr>
             </w:pPr>
+            <w:r>
+              <w:rPr>
+                <w:rFonts w:ascii="Times New Roman" w:hAnsi="Times New Roman" w:cs="Times New Roman"/>
+                <w:sz w:val="21"/>
+                <w:szCs w:val="21"/>
+              </w:rPr>
+              <w:t>MJ</w:t>
+            </w:r>
+            <w:bookmarkStart w:id="0" w:name="_GoBack"/>
+            <w:bookmarkEnd w:id="0"/>
           </w:p>
         </w:tc>
         <w:tc>
@@ -10165,8 +10175,6 @@
           <w:cols w:space="720"/>
         </w:sectPr>
       </w:pPr>
-      <w:bookmarkStart w:id="0" w:name="_GoBack"/>
-      <w:bookmarkEnd w:id="0"/>
     </w:p>
     <w:p>
       <w:pPr>
@@ -21577,7 +21585,7 @@
                     <w:noProof/>
                     <w:sz w:val="19"/>
                   </w:rPr>
-                  <w:t>3</w:t>
+                  <w:t>1</w:t>
                 </w:r>
                 <w:r>
                   <w:fldChar w:fldCharType="end"/>

</xml_diff>

<commit_message>
modified generic and normal course outlines for cse 101 sec 9, cse 104 & cse 208
</commit_message>
<xml_diff>
--- a/FALL 19/CSE 101/CSE 101 Course Outline - Generic.docx
+++ b/FALL 19/CSE 101/CSE 101 Course Outline - Generic.docx
@@ -4310,8 +4310,6 @@
               </w:rPr>
               <w:t>MJ</w:t>
             </w:r>
-            <w:bookmarkStart w:id="0" w:name="_GoBack"/>
-            <w:bookmarkEnd w:id="0"/>
           </w:p>
         </w:tc>
         <w:tc>
@@ -6709,8 +6707,10 @@
                 <w:w w:val="105"/>
                 <w:sz w:val="19"/>
               </w:rPr>
-              <w:t>Project + Presentation</w:t>
-            </w:r>
+              <w:t>Project  Presentation (Project + Interview)</w:t>
+            </w:r>
+            <w:bookmarkStart w:id="0" w:name="_GoBack"/>
+            <w:bookmarkEnd w:id="0"/>
           </w:p>
         </w:tc>
         <w:tc>
@@ -21585,7 +21585,7 @@
                     <w:noProof/>
                     <w:sz w:val="19"/>
                   </w:rPr>
-                  <w:t>1</w:t>
+                  <w:t>2</w:t>
                 </w:r>
                 <w:r>
                   <w:fldChar w:fldCharType="end"/>

</xml_diff>